<commit_message>
Changed 1th september 2018 to 30th august
</commit_message>
<xml_diff>
--- a/RPD/ЭВМм_2016_7620_БИЛЕТЫ_Сетевые_операционные_системы.docx
+++ b/RPD/ЭВМм_2016_7620_БИЛЕТЫ_Сетевые_операционные_системы.docx
@@ -254,7 +254,7 @@
                                 <w:sz w:val="20"/>
                                 <w:szCs w:val="20"/>
                               </w:rPr>
-                              <w:t xml:space="preserve">01 сентября 2018 года </w:t>
+                              <w:t xml:space="preserve">30 августа 2018 года </w:t>
                             </w:r>
                           </w:p>
                           <w:p>
@@ -582,7 +582,7 @@
                           <w:sz w:val="20"/>
                           <w:szCs w:val="20"/>
                         </w:rPr>
-                        <w:t xml:space="preserve">01 сентября 2018 года </w:t>
+                        <w:t xml:space="preserve">30 августа 2018 года </w:t>
                       </w:r>
                     </w:p>
                     <w:p>
@@ -968,7 +968,7 @@
                                 <w:sz w:val="20"/>
                                 <w:szCs w:val="20"/>
                               </w:rPr>
-                              <w:t xml:space="preserve">01 сентября 2018 года </w:t>
+                              <w:t xml:space="preserve">30 августа 2018 года </w:t>
                             </w:r>
                           </w:p>
                           <w:p>
@@ -1275,7 +1275,7 @@
                           <w:sz w:val="20"/>
                           <w:szCs w:val="20"/>
                         </w:rPr>
-                        <w:t xml:space="preserve">01 сентября 2018 года </w:t>
+                        <w:t xml:space="preserve">30 августа 2018 года </w:t>
                       </w:r>
                     </w:p>
                     <w:p>
@@ -1611,7 +1611,7 @@
                                 <w:sz w:val="20"/>
                                 <w:szCs w:val="20"/>
                               </w:rPr>
-                              <w:t xml:space="preserve">01 сентября 2018 года </w:t>
+                              <w:t xml:space="preserve">30 августа 2018 года </w:t>
                             </w:r>
                           </w:p>
                           <w:p>
@@ -1958,7 +1958,7 @@
                           <w:sz w:val="20"/>
                           <w:szCs w:val="20"/>
                         </w:rPr>
-                        <w:t xml:space="preserve">01 сентября 2018 года </w:t>
+                        <w:t xml:space="preserve">30 августа 2018 года </w:t>
                       </w:r>
                     </w:p>
                     <w:p>
@@ -2331,7 +2331,7 @@
                                 <w:sz w:val="20"/>
                                 <w:szCs w:val="20"/>
                               </w:rPr>
-                              <w:t xml:space="preserve">01 сентября 2018 года </w:t>
+                              <w:t xml:space="preserve">30 августа 2018 года </w:t>
                             </w:r>
                           </w:p>
                           <w:p>
@@ -2670,7 +2670,7 @@
                           <w:sz w:val="20"/>
                           <w:szCs w:val="20"/>
                         </w:rPr>
-                        <w:t xml:space="preserve">01 сентября 2018 года </w:t>
+                        <w:t xml:space="preserve">30 августа 2018 года </w:t>
                       </w:r>
                     </w:p>
                     <w:p>
@@ -3162,7 +3162,7 @@
                                 <w:sz w:val="20"/>
                                 <w:szCs w:val="20"/>
                               </w:rPr>
-                              <w:t xml:space="preserve">01 сентября 2018 года </w:t>
+                              <w:t xml:space="preserve">30 августа 2018 года </w:t>
                             </w:r>
                           </w:p>
                           <w:p>
@@ -3501,7 +3501,7 @@
                           <w:sz w:val="20"/>
                           <w:szCs w:val="20"/>
                         </w:rPr>
-                        <w:t xml:space="preserve">01 сентября 2018 года </w:t>
+                        <w:t xml:space="preserve">30 августа 2018 года </w:t>
                       </w:r>
                     </w:p>
                     <w:p>
@@ -3872,7 +3872,7 @@
                                 <w:sz w:val="20"/>
                                 <w:szCs w:val="20"/>
                               </w:rPr>
-                              <w:t xml:space="preserve">01 сентября 2018 года </w:t>
+                              <w:t xml:space="preserve">30 августа 2018 года </w:t>
                             </w:r>
                           </w:p>
                           <w:p>
@@ -4164,7 +4164,7 @@
                           <w:sz w:val="20"/>
                           <w:szCs w:val="20"/>
                         </w:rPr>
-                        <w:t xml:space="preserve">01 сентября 2018 года </w:t>
+                        <w:t xml:space="preserve">30 августа 2018 года </w:t>
                       </w:r>
                     </w:p>
                     <w:p>
@@ -4490,7 +4490,7 @@
                                 <w:sz w:val="20"/>
                                 <w:szCs w:val="20"/>
                               </w:rPr>
-                              <w:t xml:space="preserve">01 сентября 2018 года </w:t>
+                              <w:t xml:space="preserve">30 августа 2018 года </w:t>
                             </w:r>
                           </w:p>
                           <w:p>
@@ -4827,7 +4827,7 @@
                           <w:sz w:val="20"/>
                           <w:szCs w:val="20"/>
                         </w:rPr>
-                        <w:t xml:space="preserve">01 сентября 2018 года </w:t>
+                        <w:t xml:space="preserve">30 августа 2018 года </w:t>
                       </w:r>
                     </w:p>
                     <w:p>
@@ -5199,7 +5199,7 @@
                                 <w:sz w:val="20"/>
                                 <w:szCs w:val="20"/>
                               </w:rPr>
-                              <w:t xml:space="preserve">01 сентября 2018 года </w:t>
+                              <w:t xml:space="preserve">30 августа 2018 года </w:t>
                             </w:r>
                           </w:p>
                           <w:p>
@@ -5537,7 +5537,7 @@
                           <w:sz w:val="20"/>
                           <w:szCs w:val="20"/>
                         </w:rPr>
-                        <w:t xml:space="preserve">01 сентября 2018 года </w:t>
+                        <w:t xml:space="preserve">30 августа 2018 года </w:t>
                       </w:r>
                     </w:p>
                     <w:p>
@@ -6023,7 +6023,7 @@
                                 <w:sz w:val="20"/>
                                 <w:szCs w:val="20"/>
                               </w:rPr>
-                              <w:t xml:space="preserve">01 сентября 2018 года </w:t>
+                              <w:t xml:space="preserve">30 августа 2018 года </w:t>
                             </w:r>
                           </w:p>
                           <w:p>
@@ -6358,7 +6358,7 @@
                           <w:sz w:val="20"/>
                           <w:szCs w:val="20"/>
                         </w:rPr>
-                        <w:t xml:space="preserve">01 сентября 2018 года </w:t>
+                        <w:t xml:space="preserve">30 августа 2018 года </w:t>
                       </w:r>
                     </w:p>
                     <w:p>
@@ -6725,7 +6725,7 @@
                                 <w:sz w:val="20"/>
                                 <w:szCs w:val="20"/>
                               </w:rPr>
-                              <w:t xml:space="preserve">01 сентября 2018 года </w:t>
+                              <w:t xml:space="preserve">30 августа 2018 года </w:t>
                             </w:r>
                           </w:p>
                           <w:p>
@@ -7013,7 +7013,7 @@
                           <w:sz w:val="20"/>
                           <w:szCs w:val="20"/>
                         </w:rPr>
-                        <w:t xml:space="preserve">01 сентября 2018 года </w:t>
+                        <w:t xml:space="preserve">30 августа 2018 года </w:t>
                       </w:r>
                     </w:p>
                     <w:p>
@@ -7370,7 +7370,7 @@
                                 <w:sz w:val="20"/>
                                 <w:szCs w:val="20"/>
                               </w:rPr>
-                              <w:t xml:space="preserve">01 сентября 2018 года </w:t>
+                              <w:t xml:space="preserve">30 августа 2018 года </w:t>
                             </w:r>
                           </w:p>
                           <w:p>
@@ -7693,7 +7693,7 @@
                           <w:sz w:val="20"/>
                           <w:szCs w:val="20"/>
                         </w:rPr>
-                        <w:t xml:space="preserve">01 сентября 2018 года </w:t>
+                        <w:t xml:space="preserve">30 августа 2018 года </w:t>
                       </w:r>
                     </w:p>
                     <w:p>
@@ -8044,7 +8044,7 @@
                                 <w:sz w:val="20"/>
                                 <w:szCs w:val="20"/>
                               </w:rPr>
-                              <w:t xml:space="preserve">01 сентября 2018 года </w:t>
+                              <w:t xml:space="preserve">30 августа 2018 года </w:t>
                             </w:r>
                           </w:p>
                           <w:p>
@@ -8406,7 +8406,7 @@
                           <w:sz w:val="20"/>
                           <w:szCs w:val="20"/>
                         </w:rPr>
-                        <w:t xml:space="preserve">01 сентября 2018 года </w:t>
+                        <w:t xml:space="preserve">30 августа 2018 года </w:t>
                       </w:r>
                     </w:p>
                     <w:p>
@@ -8945,7 +8945,7 @@
                                 <w:sz w:val="20"/>
                                 <w:szCs w:val="20"/>
                               </w:rPr>
-                              <w:t xml:space="preserve">01 сентября 2018 года </w:t>
+                              <w:t xml:space="preserve">30 августа 2018 года </w:t>
                             </w:r>
                           </w:p>
                           <w:p>
@@ -9288,7 +9288,7 @@
                           <w:sz w:val="20"/>
                           <w:szCs w:val="20"/>
                         </w:rPr>
-                        <w:t xml:space="preserve">01 сентября 2018 года </w:t>
+                        <w:t xml:space="preserve">30 августа 2018 года </w:t>
                       </w:r>
                     </w:p>
                     <w:p>
@@ -9633,7 +9633,7 @@
                                 <w:sz w:val="20"/>
                                 <w:szCs w:val="20"/>
                               </w:rPr>
-                              <w:t xml:space="preserve">01 сентября 2018 года </w:t>
+                              <w:t xml:space="preserve">30 августа 2018 года </w:t>
                             </w:r>
                           </w:p>
                           <w:p>
@@ -9989,7 +9989,7 @@
                           <w:sz w:val="20"/>
                           <w:szCs w:val="20"/>
                         </w:rPr>
-                        <w:t xml:space="preserve">01 сентября 2018 года </w:t>
+                        <w:t xml:space="preserve">30 августа 2018 года </w:t>
                       </w:r>
                     </w:p>
                     <w:p>
@@ -10393,7 +10393,7 @@
                                 <w:sz w:val="20"/>
                                 <w:szCs w:val="20"/>
                               </w:rPr>
-                              <w:t xml:space="preserve">01 сентября 2018 года </w:t>
+                              <w:t xml:space="preserve">30 августа 2018 года </w:t>
                             </w:r>
                           </w:p>
                           <w:p>
@@ -10718,7 +10718,7 @@
                           <w:sz w:val="20"/>
                           <w:szCs w:val="20"/>
                         </w:rPr>
-                        <w:t xml:space="preserve">01 сентября 2018 года </w:t>
+                        <w:t xml:space="preserve">30 августа 2018 года </w:t>
                       </w:r>
                     </w:p>
                     <w:p>
@@ -11077,7 +11077,7 @@
                                 <w:sz w:val="20"/>
                                 <w:szCs w:val="20"/>
                               </w:rPr>
-                              <w:t xml:space="preserve">01 сентября 2018 года </w:t>
+                              <w:t xml:space="preserve">30 августа 2018 года </w:t>
                             </w:r>
                           </w:p>
                           <w:p>
@@ -11447,7 +11447,7 @@
                           <w:sz w:val="20"/>
                           <w:szCs w:val="20"/>
                         </w:rPr>
-                        <w:t xml:space="preserve">01 сентября 2018 года </w:t>
+                        <w:t xml:space="preserve">30 августа 2018 года </w:t>
                       </w:r>
                     </w:p>
                     <w:p>
@@ -11928,7 +11928,7 @@
                                 <w:sz w:val="20"/>
                                 <w:szCs w:val="20"/>
                               </w:rPr>
-                              <w:t xml:space="preserve">01 сентября 2018 года </w:t>
+                              <w:t xml:space="preserve">30 августа 2018 года </w:t>
                             </w:r>
                           </w:p>
                           <w:p>
@@ -12258,7 +12258,7 @@
                           <w:sz w:val="20"/>
                           <w:szCs w:val="20"/>
                         </w:rPr>
-                        <w:t xml:space="preserve">01 сентября 2018 года </w:t>
+                        <w:t xml:space="preserve">30 августа 2018 года </w:t>
                       </w:r>
                     </w:p>
                     <w:p>
@@ -12638,7 +12638,7 @@
                                 <w:sz w:val="20"/>
                                 <w:szCs w:val="20"/>
                               </w:rPr>
-                              <w:t xml:space="preserve">01 сентября 2018 года </w:t>
+                              <w:t xml:space="preserve">30 августа 2018 года </w:t>
                             </w:r>
                           </w:p>
                           <w:p>
@@ -12984,7 +12984,7 @@
                           <w:sz w:val="20"/>
                           <w:szCs w:val="20"/>
                         </w:rPr>
-                        <w:t xml:space="preserve">01 сентября 2018 года </w:t>
+                        <w:t xml:space="preserve">30 августа 2018 года </w:t>
                       </w:r>
                     </w:p>
                     <w:p>
@@ -13364,7 +13364,7 @@
                                 <w:sz w:val="20"/>
                                 <w:szCs w:val="20"/>
                               </w:rPr>
-                              <w:t xml:space="preserve">01 сентября 2018 года </w:t>
+                              <w:t xml:space="preserve">30 августа 2018 года </w:t>
                             </w:r>
                           </w:p>
                           <w:p>
@@ -13665,7 +13665,7 @@
                           <w:sz w:val="20"/>
                           <w:szCs w:val="20"/>
                         </w:rPr>
-                        <w:t xml:space="preserve">01 сентября 2018 года </w:t>
+                        <w:t xml:space="preserve">30 августа 2018 года </w:t>
                       </w:r>
                     </w:p>
                     <w:p>
@@ -14020,7 +14020,7 @@
                                 <w:sz w:val="20"/>
                                 <w:szCs w:val="20"/>
                               </w:rPr>
-                              <w:t xml:space="preserve">01 сентября 2018 года </w:t>
+                              <w:t xml:space="preserve">30 августа 2018 года </w:t>
                             </w:r>
                           </w:p>
                           <w:p>
@@ -14386,7 +14386,7 @@
                           <w:sz w:val="20"/>
                           <w:szCs w:val="20"/>
                         </w:rPr>
-                        <w:t xml:space="preserve">01 сентября 2018 года </w:t>
+                        <w:t xml:space="preserve">30 августа 2018 года </w:t>
                       </w:r>
                     </w:p>
                     <w:p>
@@ -14884,7 +14884,7 @@
                                 <w:sz w:val="20"/>
                                 <w:szCs w:val="20"/>
                               </w:rPr>
-                              <w:t xml:space="preserve">01 сентября 2018 года </w:t>
+                              <w:t xml:space="preserve">30 августа 2018 года </w:t>
                             </w:r>
                           </w:p>
                           <w:p>
@@ -15186,7 +15186,7 @@
                           <w:sz w:val="20"/>
                           <w:szCs w:val="20"/>
                         </w:rPr>
-                        <w:t xml:space="preserve">01 сентября 2018 года </w:t>
+                        <w:t xml:space="preserve">30 августа 2018 года </w:t>
                       </w:r>
                     </w:p>
                     <w:p>
@@ -15542,7 +15542,7 @@
                                 <w:sz w:val="20"/>
                                 <w:szCs w:val="20"/>
                               </w:rPr>
-                              <w:t xml:space="preserve">01 сентября 2018 года </w:t>
+                              <w:t xml:space="preserve">30 августа 2018 года </w:t>
                             </w:r>
                           </w:p>
                           <w:p>
@@ -15909,7 +15909,7 @@
                           <w:sz w:val="20"/>
                           <w:szCs w:val="20"/>
                         </w:rPr>
-                        <w:t xml:space="preserve">01 сентября 2018 года </w:t>
+                        <w:t xml:space="preserve">30 августа 2018 года </w:t>
                       </w:r>
                     </w:p>
                     <w:p>
@@ -16301,7 +16301,7 @@
                                 <w:sz w:val="20"/>
                                 <w:szCs w:val="20"/>
                               </w:rPr>
-                              <w:t xml:space="preserve">01 сентября 2018 года </w:t>
+                              <w:t xml:space="preserve">30 августа 2018 года </w:t>
                             </w:r>
                           </w:p>
                           <w:p>
@@ -16614,7 +16614,7 @@
                           <w:sz w:val="20"/>
                           <w:szCs w:val="20"/>
                         </w:rPr>
-                        <w:t xml:space="preserve">01 сентября 2018 года </w:t>
+                        <w:t xml:space="preserve">30 августа 2018 года </w:t>
                       </w:r>
                     </w:p>
                     <w:p>
@@ -16956,7 +16956,7 @@
                                 <w:sz w:val="20"/>
                                 <w:szCs w:val="20"/>
                               </w:rPr>
-                              <w:t xml:space="preserve">01 сентября 2018 года </w:t>
+                              <w:t xml:space="preserve">30 августа 2018 года </w:t>
                             </w:r>
                           </w:p>
                           <w:p>
@@ -17309,7 +17309,7 @@
                           <w:sz w:val="20"/>
                           <w:szCs w:val="20"/>
                         </w:rPr>
-                        <w:t xml:space="preserve">01 сентября 2018 года </w:t>
+                        <w:t xml:space="preserve">30 августа 2018 года </w:t>
                       </w:r>
                     </w:p>
                     <w:p>

</xml_diff>